<commit_message>
Finished question 4. All questions are done
</commit_message>
<xml_diff>
--- a/problemSet1/problemsetSolution.docx
+++ b/problemSet1/problemsetSolution.docx
@@ -29,6 +29,8 @@
           <w:szCs w:val="24"/>
         </w:rPr>
       </w:pPr>
+      <w:proofErr w:type="spellStart"/>
+      <w:proofErr w:type="gramStart"/>
       <w:r>
         <w:rPr>
           <w:rFonts w:ascii="Times New Roman" w:hAnsi="Times New Roman" w:cs="Times New Roman"/>
@@ -37,6 +39,8 @@
         </w:rPr>
         <w:t>ghousto</w:t>
       </w:r>
+      <w:proofErr w:type="spellEnd"/>
+      <w:proofErr w:type="gramEnd"/>
     </w:p>
     <w:p>
       <w:pPr>
@@ -1170,8 +1174,13 @@
         <w:spacing w:after="0" w:line="240" w:lineRule="auto"/>
         <w:ind w:left="1080"/>
       </w:pPr>
-      <w:r>
-        <w:t>Rank(95) = (16+1) + (2+1) + (1+1) + (1+1)</w:t>
+      <w:proofErr w:type="gramStart"/>
+      <w:r>
+        <w:t>Rank(</w:t>
+      </w:r>
+      <w:proofErr w:type="gramEnd"/>
+      <w:r>
+        <w:t>95) = (16+1) + (2+1) + (1+1) + (1+1)</w:t>
       </w:r>
       <w:r>
         <w:t xml:space="preserve"> +</w:t>
@@ -1274,8 +1283,13 @@
         <w:spacing w:after="0" w:line="240" w:lineRule="auto"/>
         <w:ind w:left="1080"/>
       </w:pPr>
-      <w:r>
-        <w:t>Rank(58) = (6+1) + (1+1) + 1 = 10</w:t>
+      <w:proofErr w:type="gramStart"/>
+      <w:r>
+        <w:t>Rank(</w:t>
+      </w:r>
+      <w:proofErr w:type="gramEnd"/>
+      <w:r>
+        <w:t>58) = (6+1) + (1+1) + 1 = 10</w:t>
       </w:r>
     </w:p>
     <w:p>
@@ -1301,6 +1315,156 @@
         </w:numPr>
         <w:spacing w:after="0" w:line="240" w:lineRule="auto"/>
       </w:pPr>
+      <w:r>
+        <w:t>For the smallest case, a 2-3 tree with the minimum number of nodes (assuming a complete tree), each node only contains 1 key. If each node only has 1 key, this structure is a balanced binary search tree</w:t>
+      </w:r>
+      <w:r>
+        <w:t xml:space="preserve"> (BBST)</w:t>
+      </w:r>
+      <w:r>
+        <w:t>. A</w:t>
+      </w:r>
+      <w:r>
+        <w:t xml:space="preserve"> complete</w:t>
+      </w:r>
+      <w:r>
+        <w:t xml:space="preserve"> </w:t>
+      </w:r>
+      <w:r>
+        <w:t>BBST of height h will contain (at most) 2</w:t>
+      </w:r>
+      <w:r>
+        <w:rPr>
+          <w:vertAlign w:val="superscript"/>
+        </w:rPr>
+        <w:t>0</w:t>
+      </w:r>
+      <w:r>
+        <w:t xml:space="preserve"> + 2</w:t>
+      </w:r>
+      <w:r>
+        <w:rPr>
+          <w:vertAlign w:val="superscript"/>
+        </w:rPr>
+        <w:t>1</w:t>
+      </w:r>
+      <w:r>
+        <w:t xml:space="preserve"> + … + 2</w:t>
+      </w:r>
+      <w:r>
+        <w:rPr>
+          <w:vertAlign w:val="superscript"/>
+        </w:rPr>
+        <w:t>h</w:t>
+      </w:r>
+      <w:r>
+        <w:t xml:space="preserve"> = 2</w:t>
+      </w:r>
+      <w:r>
+        <w:rPr>
+          <w:vertAlign w:val="superscript"/>
+        </w:rPr>
+        <w:t>h+1</w:t>
+      </w:r>
+      <w:r>
+        <w:t xml:space="preserve"> – 1. Therefore, because a 2-3 tree with minimum nodes is a BBST, this minimal 2-3 tree will have n = 2</w:t>
+      </w:r>
+      <w:r>
+        <w:rPr>
+          <w:vertAlign w:val="superscript"/>
+        </w:rPr>
+        <w:t>h+1</w:t>
+      </w:r>
+      <w:r>
+        <w:t xml:space="preserve"> -1 nodes.</w:t>
+      </w:r>
+    </w:p>
+    <w:p>
+      <w:pPr>
+        <w:pStyle w:val="ListParagraph"/>
+        <w:spacing w:after="0" w:line="240" w:lineRule="auto"/>
+      </w:pPr>
+    </w:p>
+    <w:p>
+      <w:pPr>
+        <w:pStyle w:val="ListParagraph"/>
+        <w:spacing w:after="0" w:line="240" w:lineRule="auto"/>
+      </w:pPr>
+      <w:r>
+        <w:t>In the case of a 2-3 tree w</w:t>
+      </w:r>
+      <w:r>
+        <w:t>ith the maximum number of nodes, the number of nodes at each height h is equal to 3</w:t>
+      </w:r>
+      <w:r>
+        <w:rPr>
+          <w:vertAlign w:val="superscript"/>
+        </w:rPr>
+        <w:t>0</w:t>
+      </w:r>
+      <w:r>
+        <w:t xml:space="preserve"> + 3</w:t>
+      </w:r>
+      <w:r>
+        <w:rPr>
+          <w:vertAlign w:val="superscript"/>
+        </w:rPr>
+        <w:t>1</w:t>
+      </w:r>
+      <w:r>
+        <w:t xml:space="preserve"> + 3</w:t>
+      </w:r>
+      <w:r>
+        <w:rPr>
+          <w:vertAlign w:val="superscript"/>
+        </w:rPr>
+        <w:t>2</w:t>
+      </w:r>
+      <w:r>
+        <w:t xml:space="preserve"> + … + 3</w:t>
+      </w:r>
+      <w:r>
+        <w:rPr>
+          <w:vertAlign w:val="superscript"/>
+        </w:rPr>
+        <w:t>h</w:t>
+      </w:r>
+      <w:r>
+        <w:t>. This sums to 3</w:t>
+      </w:r>
+      <w:r>
+        <w:rPr>
+          <w:vertAlign w:val="superscript"/>
+        </w:rPr>
+        <w:t>h+1</w:t>
+      </w:r>
+      <w:r>
+        <w:t xml:space="preserve"> </w:t>
+      </w:r>
+      <w:r>
+        <w:t>–</w:t>
+      </w:r>
+      <w:r>
+        <w:t xml:space="preserve"> 1</w:t>
+      </w:r>
+      <w:r>
+        <w:t xml:space="preserve">. Therefore, for a 2-3 tree of height </w:t>
+      </w:r>
+      <w:r>
+        <w:t>h with</w:t>
+      </w:r>
+      <w:r>
+        <w:t xml:space="preserve"> the maximum possible number of nodes, the number of nodes n = 3</w:t>
+      </w:r>
+      <w:r>
+        <w:rPr>
+          <w:vertAlign w:val="superscript"/>
+        </w:rPr>
+        <w:t>h+1</w:t>
+      </w:r>
+      <w:r>
+        <w:t xml:space="preserve"> – 1.</w:t>
+      </w:r>
       <w:bookmarkStart w:id="0" w:name="_GoBack"/>
       <w:bookmarkEnd w:id="0"/>
     </w:p>

</xml_diff>